<commit_message>
first group test create version folder v0 = first test v1 = incoming changes
</commit_message>
<xml_diff>
--- a/演習資料/図書貸出システム仕様書.docx
+++ b/演習資料/図書貸出システム仕様書.docx
@@ -1506,6 +1506,12 @@
           <w:rFonts w:ascii="Meiryo UI" w:eastAsia="Meiryo UI" w:hAnsi="Meiryo UI" w:hint="eastAsia"/>
         </w:rPr>
         <w:tab/>
+      </w:r>
+      <w:r>
+        <w:rPr>
+          <w:rFonts w:ascii="Meiryo UI" w:eastAsia="Meiryo UI" w:hAnsi="Meiryo UI" w:hint="eastAsia"/>
+          <w:highlight w:val="yellow"/>
+        </w:rPr>
         <w:t>利用者の削除</w:t>
       </w:r>
     </w:p>
@@ -1519,8 +1525,15 @@
       <w:r>
         <w:rPr>
           <w:rFonts w:ascii="Meiryo UI" w:eastAsia="Meiryo UI" w:hAnsi="Meiryo UI" w:hint="eastAsia"/>
-        </w:rPr>
-        <w:t>利用者一覧にて</w:t>
+          <w:highlight w:val="yellow"/>
+        </w:rPr>
+        <w:t>利用者一覧</w:t>
+      </w:r>
+      <w:r>
+        <w:rPr>
+          <w:rFonts w:ascii="Meiryo UI" w:eastAsia="Meiryo UI" w:hAnsi="Meiryo UI" w:hint="eastAsia"/>
+        </w:rPr>
+        <w:t>にて</w:t>
       </w:r>
       <w:r>
         <w:rPr>
@@ -1562,17 +1575,26 @@
         <w:rPr>
           <w:rFonts w:ascii="Meiryo UI" w:eastAsia="Meiryo UI" w:hAnsi="Meiryo UI" w:hint="eastAsia"/>
         </w:rPr>
-        <w:t>利用者削除確認では選択した利用者の情報を確認し、削除登録を</w:t>
-      </w:r>
-      <w:r>
-        <w:rPr>
-          <w:rFonts w:ascii="Meiryo UI" w:eastAsia="Meiryo UI" w:hAnsi="Meiryo UI" w:hint="eastAsia"/>
+        <w:t>利用者削除確認では選択した利用者の情報を確認し、</w:t>
+      </w:r>
+      <w:r>
+        <w:rPr>
+          <w:rFonts w:ascii="Meiryo UI" w:eastAsia="Meiryo UI" w:hAnsi="Meiryo UI" w:hint="eastAsia"/>
+          <w:highlight w:val="yellow"/>
+        </w:rPr>
+        <w:t>削除登録を</w:t>
+      </w:r>
+      <w:r>
+        <w:rPr>
+          <w:rFonts w:ascii="Meiryo UI" w:eastAsia="Meiryo UI" w:hAnsi="Meiryo UI" w:hint="eastAsia"/>
+          <w:highlight w:val="yellow"/>
         </w:rPr>
         <w:t>選択</w:t>
       </w:r>
       <w:r>
         <w:rPr>
           <w:rFonts w:ascii="Meiryo UI" w:eastAsia="Meiryo UI" w:hAnsi="Meiryo UI" w:hint="eastAsia"/>
+          <w:highlight w:val="yellow"/>
         </w:rPr>
         <w:t>する。</w:t>
       </w:r>
@@ -1592,19 +1614,34 @@
         <w:rPr>
           <w:rFonts w:ascii="Meiryo UI" w:eastAsia="Meiryo UI" w:hAnsi="Meiryo UI" w:hint="eastAsia"/>
         </w:rPr>
-        <w:t>「利用者</w:t>
-      </w:r>
-      <w:r>
-        <w:rPr>
-          <w:rFonts w:ascii="Meiryo UI" w:eastAsia="Meiryo UI" w:hAnsi="Meiryo UI" w:hint="eastAsia"/>
+        <w:t>「</w:t>
+      </w:r>
+      <w:r>
+        <w:rPr>
+          <w:rFonts w:ascii="Meiryo UI" w:eastAsia="Meiryo UI" w:hAnsi="Meiryo UI" w:hint="eastAsia"/>
+          <w:highlight w:val="yellow"/>
+        </w:rPr>
+        <w:t>利用者</w:t>
+      </w:r>
+      <w:r>
+        <w:rPr>
+          <w:rFonts w:ascii="Meiryo UI" w:eastAsia="Meiryo UI" w:hAnsi="Meiryo UI" w:hint="eastAsia"/>
+          <w:highlight w:val="yellow"/>
         </w:rPr>
         <w:t>～</w:t>
       </w:r>
       <w:r>
         <w:rPr>
           <w:rFonts w:ascii="Meiryo UI" w:eastAsia="Meiryo UI" w:hAnsi="Meiryo UI" w:hint="eastAsia"/>
-        </w:rPr>
-        <w:t>を削除しました。」を</w:t>
+          <w:highlight w:val="yellow"/>
+        </w:rPr>
+        <w:t>を削除しました。」</w:t>
+      </w:r>
+      <w:r>
+        <w:rPr>
+          <w:rFonts w:ascii="Meiryo UI" w:eastAsia="Meiryo UI" w:hAnsi="Meiryo UI" w:hint="eastAsia"/>
+        </w:rPr>
+        <w:t>を</w:t>
       </w:r>
       <w:r>
         <w:rPr>
@@ -1627,8 +1664,15 @@
       <w:r>
         <w:rPr>
           <w:rFonts w:ascii="Meiryo UI" w:eastAsia="Meiryo UI" w:hAnsi="Meiryo UI" w:hint="eastAsia"/>
-        </w:rPr>
-        <w:t>「図書借用中の利用者を削除できません。」のエラーメッセージを</w:t>
+          <w:highlight w:val="cyan"/>
+        </w:rPr>
+        <w:t>「図書借用中の利用者を削除できません。」</w:t>
+      </w:r>
+      <w:r>
+        <w:rPr>
+          <w:rFonts w:ascii="Meiryo UI" w:eastAsia="Meiryo UI" w:hAnsi="Meiryo UI" w:hint="eastAsia"/>
+        </w:rPr>
+        <w:t>のエラーメッセージを</w:t>
       </w:r>
       <w:r>
         <w:rPr>
@@ -1687,12 +1731,14 @@
       <w:r>
         <w:rPr>
           <w:rFonts w:ascii="Meiryo UI" w:eastAsia="Meiryo UI" w:hAnsi="Meiryo UI" w:hint="eastAsia"/>
+          <w:highlight w:val="yellow"/>
         </w:rPr>
         <w:t>登録されているすべての利用者情報を</w:t>
       </w:r>
       <w:r>
         <w:rPr>
           <w:rFonts w:ascii="Meiryo UI" w:eastAsia="Meiryo UI" w:hAnsi="Meiryo UI" w:hint="eastAsia"/>
+          <w:highlight w:val="yellow"/>
         </w:rPr>
         <w:t>表示する。</w:t>
       </w:r>
@@ -1758,24 +1804,21 @@
       <w:r>
         <w:rPr>
           <w:rFonts w:ascii="Meiryo UI" w:eastAsia="Meiryo UI" w:hAnsi="Meiryo UI" w:hint="eastAsia"/>
-        </w:rPr>
-        <w:t>登録されているすべての利用者情報を</w:t>
-      </w:r>
-      <w:r>
-        <w:rPr>
-          <w:rFonts w:ascii="Meiryo UI" w:eastAsia="Meiryo UI" w:hAnsi="Meiryo UI" w:hint="eastAsia"/>
-        </w:rPr>
-        <w:t>c</w:t>
-      </w:r>
-      <w:r>
-        <w:rPr>
-          <w:rFonts w:ascii="Meiryo UI" w:eastAsia="Meiryo UI" w:hAnsi="Meiryo UI"/>
+          <w:highlight w:val="yellow"/>
+        </w:rPr>
+        <w:t>登録されているすべての利用者情報をc</w:t>
+      </w:r>
+      <w:r>
+        <w:rPr>
+          <w:rFonts w:ascii="Meiryo UI" w:eastAsia="Meiryo UI" w:hAnsi="Meiryo UI"/>
+          <w:highlight w:val="yellow"/>
         </w:rPr>
         <w:t>sv</w:t>
       </w:r>
       <w:r>
         <w:rPr>
           <w:rFonts w:ascii="Meiryo UI" w:eastAsia="Meiryo UI" w:hAnsi="Meiryo UI" w:hint="eastAsia"/>
+          <w:highlight w:val="yellow"/>
         </w:rPr>
         <w:t>出力する。</w:t>
       </w:r>
@@ -1957,7 +2000,20 @@
         <w:rPr>
           <w:rFonts w:ascii="Meiryo UI" w:eastAsia="Meiryo UI" w:hAnsi="Meiryo UI" w:hint="eastAsia"/>
         </w:rPr>
-        <w:t>「図書名が入力されていません。」のエラーメッセージを</w:t>
+        <w:t>「</w:t>
+      </w:r>
+      <w:r>
+        <w:rPr>
+          <w:rFonts w:ascii="Meiryo UI" w:eastAsia="Meiryo UI" w:hAnsi="Meiryo UI" w:hint="eastAsia"/>
+          <w:highlight w:val="cyan"/>
+        </w:rPr>
+        <w:t>図書名が入力されていません。」</w:t>
+      </w:r>
+      <w:r>
+        <w:rPr>
+          <w:rFonts w:ascii="Meiryo UI" w:eastAsia="Meiryo UI" w:hAnsi="Meiryo UI" w:hint="eastAsia"/>
+        </w:rPr>
+        <w:t>のエラーメッセージを</w:t>
       </w:r>
       <w:r>
         <w:rPr>
@@ -2005,7 +2061,20 @@
         <w:rPr>
           <w:rFonts w:ascii="Meiryo UI" w:eastAsia="Meiryo UI" w:hAnsi="Meiryo UI" w:hint="eastAsia"/>
         </w:rPr>
-        <w:t>「図書名の長さが最大値を超えています。」のエラーメッセージを</w:t>
+        <w:t>「</w:t>
+      </w:r>
+      <w:r>
+        <w:rPr>
+          <w:rFonts w:ascii="Meiryo UI" w:eastAsia="Meiryo UI" w:hAnsi="Meiryo UI" w:hint="eastAsia"/>
+          <w:highlight w:val="cyan"/>
+        </w:rPr>
+        <w:t>図書名の長さが最大値を超えています。</w:t>
+      </w:r>
+      <w:r>
+        <w:rPr>
+          <w:rFonts w:ascii="Meiryo UI" w:eastAsia="Meiryo UI" w:hAnsi="Meiryo UI" w:hint="eastAsia"/>
+        </w:rPr>
+        <w:t>」のエラーメッセージを</w:t>
       </w:r>
       <w:r>
         <w:rPr>
@@ -2081,14 +2150,22 @@
       <w:r>
         <w:rPr>
           <w:rFonts w:ascii="Meiryo UI" w:eastAsia="Meiryo UI" w:hAnsi="Meiryo UI" w:hint="eastAsia"/>
+          <w:highlight w:val="lightGray"/>
         </w:rPr>
         <w:t>削除する図書</w:t>
       </w:r>
       <w:r>
         <w:rPr>
           <w:rFonts w:ascii="Meiryo UI" w:eastAsia="Meiryo UI" w:hAnsi="Meiryo UI" w:hint="eastAsia"/>
-        </w:rPr>
-        <w:t>を図書一覧にて選択し、削除を</w:t>
+          <w:highlight w:val="lightGray"/>
+        </w:rPr>
+        <w:t>を図書一覧</w:t>
+      </w:r>
+      <w:r>
+        <w:rPr>
+          <w:rFonts w:ascii="Meiryo UI" w:eastAsia="Meiryo UI" w:hAnsi="Meiryo UI" w:hint="eastAsia"/>
+        </w:rPr>
+        <w:t>にて選択し、削除を</w:t>
       </w:r>
       <w:r>
         <w:rPr>
@@ -2189,8 +2266,15 @@
       <w:r>
         <w:rPr>
           <w:rFonts w:ascii="Meiryo UI" w:eastAsia="Meiryo UI" w:hAnsi="Meiryo UI" w:hint="eastAsia"/>
-        </w:rPr>
-        <w:t>「貸出中の図書を削除できません。」のエラーメッセージを</w:t>
+          <w:highlight w:val="cyan"/>
+        </w:rPr>
+        <w:t>「貸出中の図書を削除できません。」</w:t>
+      </w:r>
+      <w:r>
+        <w:rPr>
+          <w:rFonts w:ascii="Meiryo UI" w:eastAsia="Meiryo UI" w:hAnsi="Meiryo UI" w:hint="eastAsia"/>
+        </w:rPr>
+        <w:t>のエラーメッセージを</w:t>
       </w:r>
       <w:r>
         <w:rPr>
@@ -2850,6 +2934,8 @@
         </w:rPr>
         <w:t xml:space="preserve">　返却日付</w:t>
       </w:r>
+      <w:bookmarkStart w:id="0" w:name="_GoBack"/>
+      <w:bookmarkEnd w:id="0"/>
     </w:p>
     <w:p>
       <w:pPr>
@@ -3397,8 +3483,6 @@
               </w:rPr>
               <w:t>図書借用中の利用者を削除できません。</w:t>
             </w:r>
-            <w:bookmarkStart w:id="0" w:name="_GoBack"/>
-            <w:bookmarkEnd w:id="0"/>
           </w:p>
         </w:tc>
       </w:tr>
@@ -5662,7 +5746,7 @@
 </file>
 
 <file path=customXml/itemProps1.xml><?xml version="1.0" encoding="utf-8"?>
-<ds:datastoreItem xmlns:ds="http://schemas.openxmlformats.org/officeDocument/2006/customXml" ds:itemID="{C1CA403C-9406-4FB5-A1E3-3334478C8610}">
+<ds:datastoreItem xmlns:ds="http://schemas.openxmlformats.org/officeDocument/2006/customXml" ds:itemID="{0E1645B4-F9A8-47D5-A9EE-71ED714A1B8A}">
   <ds:schemaRefs>
     <ds:schemaRef ds:uri="http://schemas.openxmlformats.org/officeDocument/2006/bibliography"/>
   </ds:schemaRefs>

</xml_diff>

<commit_message>
fixed typos and alignment
</commit_message>
<xml_diff>
--- a/演習資料/図書貸出システム仕様書.docx
+++ b/演習資料/図書貸出システム仕様書.docx
@@ -1252,7 +1252,7 @@
       <w:pPr>
         <w:ind w:left="420" w:firstLine="210"/>
         <w:rPr>
-          <w:rFonts w:ascii="Meiryo UI" w:eastAsia="Meiryo UI" w:hAnsi="Meiryo UI" w:hint="eastAsia"/>
+          <w:rFonts w:ascii="Meiryo UI" w:eastAsia="Meiryo UI" w:hAnsi="Meiryo UI"/>
           <w:u w:val="single"/>
         </w:rPr>
       </w:pPr>
@@ -1493,6 +1493,7 @@
         <w:ind w:left="210"/>
         <w:rPr>
           <w:rFonts w:ascii="Meiryo UI" w:eastAsia="Meiryo UI" w:hAnsi="Meiryo UI"/>
+          <w:highlight w:val="cyan"/>
         </w:rPr>
       </w:pPr>
       <w:r>
@@ -1510,7 +1511,7 @@
       <w:r>
         <w:rPr>
           <w:rFonts w:ascii="Meiryo UI" w:eastAsia="Meiryo UI" w:hAnsi="Meiryo UI" w:hint="eastAsia"/>
-          <w:highlight w:val="yellow"/>
+          <w:highlight w:val="cyan"/>
         </w:rPr>
         <w:t>利用者の削除</w:t>
       </w:r>
@@ -1525,15 +1526,15 @@
       <w:r>
         <w:rPr>
           <w:rFonts w:ascii="Meiryo UI" w:eastAsia="Meiryo UI" w:hAnsi="Meiryo UI" w:hint="eastAsia"/>
-          <w:highlight w:val="yellow"/>
-        </w:rPr>
-        <w:t>利用者一覧</w:t>
-      </w:r>
-      <w:r>
-        <w:rPr>
-          <w:rFonts w:ascii="Meiryo UI" w:eastAsia="Meiryo UI" w:hAnsi="Meiryo UI" w:hint="eastAsia"/>
-        </w:rPr>
-        <w:t>にて</w:t>
+          <w:highlight w:val="cyan"/>
+        </w:rPr>
+        <w:t>利用者一覧に</w:t>
+      </w:r>
+      <w:r>
+        <w:rPr>
+          <w:rFonts w:ascii="Meiryo UI" w:eastAsia="Meiryo UI" w:hAnsi="Meiryo UI" w:hint="eastAsia"/>
+        </w:rPr>
+        <w:t>て</w:t>
       </w:r>
       <w:r>
         <w:rPr>
@@ -1580,21 +1581,21 @@
       <w:r>
         <w:rPr>
           <w:rFonts w:ascii="Meiryo UI" w:eastAsia="Meiryo UI" w:hAnsi="Meiryo UI" w:hint="eastAsia"/>
-          <w:highlight w:val="yellow"/>
+          <w:highlight w:val="cyan"/>
         </w:rPr>
         <w:t>削除登録を</w:t>
       </w:r>
       <w:r>
         <w:rPr>
           <w:rFonts w:ascii="Meiryo UI" w:eastAsia="Meiryo UI" w:hAnsi="Meiryo UI" w:hint="eastAsia"/>
-          <w:highlight w:val="yellow"/>
+          <w:highlight w:val="cyan"/>
         </w:rPr>
         <w:t>選択</w:t>
       </w:r>
       <w:r>
         <w:rPr>
           <w:rFonts w:ascii="Meiryo UI" w:eastAsia="Meiryo UI" w:hAnsi="Meiryo UI" w:hint="eastAsia"/>
-          <w:highlight w:val="yellow"/>
+          <w:highlight w:val="cyan"/>
         </w:rPr>
         <w:t>する。</w:t>
       </w:r>
@@ -1619,21 +1620,21 @@
       <w:r>
         <w:rPr>
           <w:rFonts w:ascii="Meiryo UI" w:eastAsia="Meiryo UI" w:hAnsi="Meiryo UI" w:hint="eastAsia"/>
-          <w:highlight w:val="yellow"/>
+          <w:highlight w:val="cyan"/>
         </w:rPr>
         <w:t>利用者</w:t>
       </w:r>
       <w:r>
         <w:rPr>
           <w:rFonts w:ascii="Meiryo UI" w:eastAsia="Meiryo UI" w:hAnsi="Meiryo UI" w:hint="eastAsia"/>
-          <w:highlight w:val="yellow"/>
+          <w:highlight w:val="cyan"/>
         </w:rPr>
         <w:t>～</w:t>
       </w:r>
       <w:r>
         <w:rPr>
           <w:rFonts w:ascii="Meiryo UI" w:eastAsia="Meiryo UI" w:hAnsi="Meiryo UI" w:hint="eastAsia"/>
-          <w:highlight w:val="yellow"/>
+          <w:highlight w:val="cyan"/>
         </w:rPr>
         <w:t>を削除しました。」</w:t>
       </w:r>
@@ -1804,21 +1805,21 @@
       <w:r>
         <w:rPr>
           <w:rFonts w:ascii="Meiryo UI" w:eastAsia="Meiryo UI" w:hAnsi="Meiryo UI" w:hint="eastAsia"/>
-          <w:highlight w:val="yellow"/>
+          <w:highlight w:val="cyan"/>
         </w:rPr>
         <w:t>登録されているすべての利用者情報をc</w:t>
       </w:r>
       <w:r>
         <w:rPr>
           <w:rFonts w:ascii="Meiryo UI" w:eastAsia="Meiryo UI" w:hAnsi="Meiryo UI"/>
-          <w:highlight w:val="yellow"/>
+          <w:highlight w:val="cyan"/>
         </w:rPr>
         <w:t>sv</w:t>
       </w:r>
       <w:r>
         <w:rPr>
           <w:rFonts w:ascii="Meiryo UI" w:eastAsia="Meiryo UI" w:hAnsi="Meiryo UI" w:hint="eastAsia"/>
-          <w:highlight w:val="yellow"/>
+          <w:highlight w:val="cyan"/>
         </w:rPr>
         <w:t>出力する。</w:t>
       </w:r>
@@ -1964,7 +1965,15 @@
         <w:rPr>
           <w:rFonts w:ascii="Meiryo UI" w:eastAsia="Meiryo UI" w:hAnsi="Meiryo UI"/>
         </w:rPr>
-        <w:t>ID</w:t>
+        <w:t>I</w:t>
+      </w:r>
+      <w:bookmarkStart w:id="0" w:name="_GoBack"/>
+      <w:bookmarkEnd w:id="0"/>
+      <w:r>
+        <w:rPr>
+          <w:rFonts w:ascii="Meiryo UI" w:eastAsia="Meiryo UI" w:hAnsi="Meiryo UI"/>
+        </w:rPr>
+        <w:t>D</w:t>
       </w:r>
       <w:r>
         <w:rPr>
@@ -3461,7 +3470,6 @@
                 <w:rFonts w:ascii="Meiryo UI" w:eastAsia="Meiryo UI" w:hAnsi="Meiryo UI"/>
               </w:rPr>
             </w:pPr>
-            <w:bookmarkStart w:id="0" w:name="_GoBack"/>
             <w:r>
               <w:rPr>
                 <w:rFonts w:ascii="Meiryo UI" w:eastAsia="Meiryo UI" w:hAnsi="Meiryo UI" w:hint="eastAsia"/>
@@ -3469,7 +3477,6 @@
               <w:t>利用者名の長さが最大値を超えています。</w:t>
             </w:r>
           </w:p>
-          <w:bookmarkEnd w:id="0"/>
           <w:p>
             <w:pPr>
               <w:spacing w:line="240" w:lineRule="atLeast"/>
@@ -3799,7 +3806,7 @@
         <w:sz w:val="21"/>
         <w:szCs w:val="21"/>
       </w:rPr>
-      <w:t>2</w:t>
+      <w:t>5</w:t>
     </w:r>
     <w:r>
       <w:rPr>
@@ -5746,7 +5753,7 @@
 </file>
 
 <file path=customXml/itemProps1.xml><?xml version="1.0" encoding="utf-8"?>
-<ds:datastoreItem xmlns:ds="http://schemas.openxmlformats.org/officeDocument/2006/customXml" ds:itemID="{D759AEDA-2582-435B-8516-DF1D8CA44516}">
+<ds:datastoreItem xmlns:ds="http://schemas.openxmlformats.org/officeDocument/2006/customXml" ds:itemID="{9464BBA8-4928-4A30-88A0-F8C8CB3791A7}">
   <ds:schemaRefs>
     <ds:schemaRef ds:uri="http://schemas.openxmlformats.org/officeDocument/2006/bibliography"/>
   </ds:schemaRefs>

</xml_diff>